<commit_message>
mencoba menambahkan dasar surat tugas - done
</commit_message>
<xml_diff>
--- a/1.docx
+++ b/1.docx
@@ -3,16 +3,60 @@
 <w:document xmlns:wpc="http://schemas.microsoft.com/office/word/2010/wordprocessingCanvas" xmlns:mo="http://schemas.microsoft.com/office/mac/office/2008/main" xmlns:mc="http://schemas.openxmlformats.org/markup-compatibility/2006" xmlns:mv="urn:schemas-microsoft-com:mac:vml" xmlns:o="urn:schemas-microsoft-com:office:office" xmlns:r="http://schemas.openxmlformats.org/officeDocument/2006/relationships" xmlns:m="http://schemas.openxmlformats.org/officeDocument/2006/math" xmlns:v="urn:schemas-microsoft-com:vml" xmlns:wp14="http://schemas.microsoft.com/office/word/2010/wordprocessingDrawing" xmlns:wp="http://schemas.openxmlformats.org/drawingml/2006/wordprocessingDrawing" xmlns:w10="urn:schemas-microsoft-com:office:word" xmlns:w="http://schemas.openxmlformats.org/wordprocessingml/2006/main" xmlns:w14="http://schemas.microsoft.com/office/word/2010/wordml" xmlns:wpg="http://schemas.microsoft.com/office/word/2010/wordprocessingGroup" xmlns:wpi="http://schemas.microsoft.com/office/word/2010/wordprocessingInk" xmlns:wne="http://schemas.microsoft.com/office/word/2006/wordml" xmlns:wps="http://schemas.microsoft.com/office/word/2010/wordprocessingShape" mc:Ignorable="w14 wp14">
   <w:body>
     <w:p>
+      <w:r>
+        <w:drawing>
+          <wp:inline xmlns:a="http://schemas.openxmlformats.org/drawingml/2006/main" xmlns:pic="http://schemas.openxmlformats.org/drawingml/2006/picture">
+            <wp:extent cx="6120000" cy="1440000"/>
+            <wp:docPr id="1" name="Picture 1"/>
+            <wp:cNvGraphicFramePr>
+              <a:graphicFrameLocks noChangeAspect="1"/>
+            </wp:cNvGraphicFramePr>
+            <a:graphic>
+              <a:graphicData uri="http://schemas.openxmlformats.org/drawingml/2006/picture">
+                <pic:pic>
+                  <pic:nvPicPr>
+                    <pic:cNvPr id="0" name="kop_surat.png"/>
+                    <pic:cNvPicPr/>
+                  </pic:nvPicPr>
+                  <pic:blipFill>
+                    <a:blip r:embed="rId9"/>
+                    <a:stretch>
+                      <a:fillRect/>
+                    </a:stretch>
+                  </pic:blipFill>
+                  <pic:spPr>
+                    <a:xfrm>
+                      <a:off x="0" y="0"/>
+                      <a:ext cx="6120000" cy="1440000"/>
+                    </a:xfrm>
+                    <a:prstGeom prst="rect"/>
+                  </pic:spPr>
+                </pic:pic>
+              </a:graphicData>
+            </a:graphic>
+          </wp:inline>
+        </w:drawing>
+      </w:r>
+    </w:p>
+    <w:p>
       <w:pPr>
-        <w:pStyle w:val="Title"/>
+        <w:jc w:val="center"/>
       </w:pPr>
       <w:r>
-        <w:t>1</w:t>
+        <w:rPr>
+          <w:b/>
+          <w:u w:val="single"/>
+        </w:rPr>
+        <w:t>SURAT PERINTAH TUGAS</w:t>
+      </w:r>
+      <w:r>
+        <w:br/>
+        <w:t>Nomor: sekian-sekian</w:t>
       </w:r>
     </w:p>
     <w:sectPr>
       <w:pgSz w:w="12240" w:h="15840"/>
-      <w:pgMar w:top="1440" w:right="1800" w:bottom="1440" w:left="1800" w:header="720" w:footer="720" w:gutter="0"/>
+      <w:pgMar w:top="1134" w:right="1134" w:bottom="1134" w:left="1134" w:header="720" w:footer="720" w:gutter="0"/>
       <w:cols w:space="720"/>
       <w:docGrid w:linePitch="360"/>
     </w:sectPr>
@@ -383,6 +427,10 @@
     <w:name w:val="Normal"/>
     <w:qFormat/>
     <w:rsid w:val="00FC693F"/>
+    <w:rPr>
+      <w:rFonts w:ascii="Time New Roman" w:hAnsi="Time New Roman"/>
+      <w:sz w:val="24"/>
+    </w:rPr>
   </w:style>
   <w:style w:type="paragraph" w:styleId="Header">
     <w:name w:val="header"/>

</xml_diff>